<commit_message>
Modificações nos controlles, dtos, modelos: Regime - testato OK, Agendamento - metodo comissao.
</commit_message>
<xml_diff>
--- a/Controller.docx
+++ b/Controller.docx
@@ -21,14 +21,452 @@
       <w:proofErr w:type="spellEnd"/>
     </w:p>
     <w:p>
+      <w:r>
+        <w:rPr>
+          <w:b/>
+          <w:bCs/>
+        </w:rPr>
+        <w:t xml:space="preserve">Consulta </w:t>
+      </w:r>
+      <w:proofErr w:type="spellStart"/>
+      <w:r>
+        <w:rPr>
+          <w:b/>
+          <w:bCs/>
+        </w:rPr>
+        <w:t>Inner</w:t>
+      </w:r>
+      <w:proofErr w:type="spellEnd"/>
+      <w:r>
+        <w:rPr>
+          <w:b/>
+          <w:bCs/>
+        </w:rPr>
+        <w:t xml:space="preserve"> </w:t>
+      </w:r>
+      <w:proofErr w:type="spellStart"/>
+      <w:r>
+        <w:rPr>
+          <w:b/>
+          <w:bCs/>
+        </w:rPr>
+        <w:t>join</w:t>
+      </w:r>
+      <w:proofErr w:type="spellEnd"/>
+    </w:p>
+    <w:p>
       <w:pPr>
-        <w:rPr>
-          <w:b/>
-          <w:bCs/>
+        <w:autoSpaceDE w:val="0"/>
+        <w:autoSpaceDN w:val="0"/>
+        <w:adjustRightInd w:val="0"/>
+        <w:spacing w:after="0" w:line="240" w:lineRule="auto"/>
+        <w:rPr>
+          <w:rFonts w:ascii="Consolas" w:hAnsi="Consolas" w:cs="Consolas"/>
+          <w:color w:val="000000"/>
+          <w:sz w:val="19"/>
+          <w:szCs w:val="19"/>
         </w:rPr>
       </w:pPr>
       <w:r>
         <w:rPr>
+          <w:rFonts w:ascii="Consolas" w:hAnsi="Consolas" w:cs="Consolas"/>
+          <w:color w:val="0000FF"/>
+          <w:sz w:val="19"/>
+          <w:szCs w:val="19"/>
+        </w:rPr>
+        <w:t>var</w:t>
+      </w:r>
+      <w:r>
+        <w:rPr>
+          <w:rFonts w:ascii="Consolas" w:hAnsi="Consolas" w:cs="Consolas"/>
+          <w:color w:val="000000"/>
+          <w:sz w:val="19"/>
+          <w:szCs w:val="19"/>
+        </w:rPr>
+        <w:t xml:space="preserve"> </w:t>
+      </w:r>
+      <w:proofErr w:type="spellStart"/>
+      <w:r>
+        <w:rPr>
+          <w:rFonts w:ascii="Consolas" w:hAnsi="Consolas" w:cs="Consolas"/>
+          <w:color w:val="000000"/>
+          <w:sz w:val="19"/>
+          <w:szCs w:val="19"/>
+        </w:rPr>
+        <w:t>innerJoin</w:t>
+      </w:r>
+      <w:proofErr w:type="spellEnd"/>
+      <w:r>
+        <w:rPr>
+          <w:rFonts w:ascii="Consolas" w:hAnsi="Consolas" w:cs="Consolas"/>
+          <w:color w:val="000000"/>
+          <w:sz w:val="19"/>
+          <w:szCs w:val="19"/>
+        </w:rPr>
+        <w:t xml:space="preserve"> = </w:t>
+      </w:r>
+      <w:proofErr w:type="spellStart"/>
+      <w:r>
+        <w:rPr>
+          <w:rFonts w:ascii="Consolas" w:hAnsi="Consolas" w:cs="Consolas"/>
+          <w:color w:val="0000FF"/>
+          <w:sz w:val="19"/>
+          <w:szCs w:val="19"/>
+        </w:rPr>
+        <w:t>from</w:t>
+      </w:r>
+      <w:proofErr w:type="spellEnd"/>
+      <w:r>
+        <w:rPr>
+          <w:rFonts w:ascii="Consolas" w:hAnsi="Consolas" w:cs="Consolas"/>
+          <w:color w:val="000000"/>
+          <w:sz w:val="19"/>
+          <w:szCs w:val="19"/>
+        </w:rPr>
+        <w:t xml:space="preserve"> s </w:t>
+      </w:r>
+      <w:r>
+        <w:rPr>
+          <w:rFonts w:ascii="Consolas" w:hAnsi="Consolas" w:cs="Consolas"/>
+          <w:color w:val="0000FF"/>
+          <w:sz w:val="19"/>
+          <w:szCs w:val="19"/>
+        </w:rPr>
+        <w:t>in</w:t>
+      </w:r>
+      <w:r>
+        <w:rPr>
+          <w:rFonts w:ascii="Consolas" w:hAnsi="Consolas" w:cs="Consolas"/>
+          <w:color w:val="000000"/>
+          <w:sz w:val="19"/>
+          <w:szCs w:val="19"/>
+        </w:rPr>
+        <w:t xml:space="preserve"> </w:t>
+      </w:r>
+      <w:proofErr w:type="spellStart"/>
+      <w:proofErr w:type="gramStart"/>
+      <w:r>
+        <w:rPr>
+          <w:rFonts w:ascii="Consolas" w:hAnsi="Consolas" w:cs="Consolas"/>
+          <w:color w:val="000000"/>
+          <w:sz w:val="19"/>
+          <w:szCs w:val="19"/>
+        </w:rPr>
+        <w:t>context.Servico</w:t>
+      </w:r>
+      <w:proofErr w:type="spellEnd"/>
+      <w:proofErr w:type="gramEnd"/>
+      <w:r>
+        <w:rPr>
+          <w:rFonts w:ascii="Consolas" w:hAnsi="Consolas" w:cs="Consolas"/>
+          <w:color w:val="000000"/>
+          <w:sz w:val="19"/>
+          <w:szCs w:val="19"/>
+        </w:rPr>
+        <w:t xml:space="preserve"> </w:t>
+      </w:r>
+      <w:proofErr w:type="spellStart"/>
+      <w:r>
+        <w:rPr>
+          <w:rFonts w:ascii="Consolas" w:hAnsi="Consolas" w:cs="Consolas"/>
+          <w:color w:val="0000FF"/>
+          <w:sz w:val="19"/>
+          <w:szCs w:val="19"/>
+        </w:rPr>
+        <w:t>join</w:t>
+      </w:r>
+      <w:proofErr w:type="spellEnd"/>
+      <w:r>
+        <w:rPr>
+          <w:rFonts w:ascii="Consolas" w:hAnsi="Consolas" w:cs="Consolas"/>
+          <w:color w:val="000000"/>
+          <w:sz w:val="19"/>
+          <w:szCs w:val="19"/>
+        </w:rPr>
+        <w:t xml:space="preserve"> a </w:t>
+      </w:r>
+      <w:r>
+        <w:rPr>
+          <w:rFonts w:ascii="Consolas" w:hAnsi="Consolas" w:cs="Consolas"/>
+          <w:color w:val="0000FF"/>
+          <w:sz w:val="19"/>
+          <w:szCs w:val="19"/>
+        </w:rPr>
+        <w:t>in</w:t>
+      </w:r>
+      <w:r>
+        <w:rPr>
+          <w:rFonts w:ascii="Consolas" w:hAnsi="Consolas" w:cs="Consolas"/>
+          <w:color w:val="000000"/>
+          <w:sz w:val="19"/>
+          <w:szCs w:val="19"/>
+        </w:rPr>
+        <w:t xml:space="preserve"> </w:t>
+      </w:r>
+      <w:proofErr w:type="spellStart"/>
+      <w:r>
+        <w:rPr>
+          <w:rFonts w:ascii="Consolas" w:hAnsi="Consolas" w:cs="Consolas"/>
+          <w:color w:val="000000"/>
+          <w:sz w:val="19"/>
+          <w:szCs w:val="19"/>
+        </w:rPr>
+        <w:t>context.Agendamento</w:t>
+      </w:r>
+      <w:proofErr w:type="spellEnd"/>
+      <w:r>
+        <w:rPr>
+          <w:rFonts w:ascii="Consolas" w:hAnsi="Consolas" w:cs="Consolas"/>
+          <w:color w:val="000000"/>
+          <w:sz w:val="19"/>
+          <w:szCs w:val="19"/>
+        </w:rPr>
+        <w:t xml:space="preserve"> </w:t>
+      </w:r>
+      <w:proofErr w:type="spellStart"/>
+      <w:r>
+        <w:rPr>
+          <w:rFonts w:ascii="Consolas" w:hAnsi="Consolas" w:cs="Consolas"/>
+          <w:color w:val="0000FF"/>
+          <w:sz w:val="19"/>
+          <w:szCs w:val="19"/>
+        </w:rPr>
+        <w:t>on</w:t>
+      </w:r>
+      <w:proofErr w:type="spellEnd"/>
+      <w:r>
+        <w:rPr>
+          <w:rFonts w:ascii="Consolas" w:hAnsi="Consolas" w:cs="Consolas"/>
+          <w:color w:val="000000"/>
+          <w:sz w:val="19"/>
+          <w:szCs w:val="19"/>
+        </w:rPr>
+        <w:t xml:space="preserve"> </w:t>
+      </w:r>
+      <w:proofErr w:type="spellStart"/>
+      <w:r>
+        <w:rPr>
+          <w:rFonts w:ascii="Consolas" w:hAnsi="Consolas" w:cs="Consolas"/>
+          <w:color w:val="000000"/>
+          <w:sz w:val="19"/>
+          <w:szCs w:val="19"/>
+        </w:rPr>
+        <w:t>s.Id</w:t>
+      </w:r>
+      <w:proofErr w:type="spellEnd"/>
+      <w:r>
+        <w:rPr>
+          <w:rFonts w:ascii="Consolas" w:hAnsi="Consolas" w:cs="Consolas"/>
+          <w:color w:val="000000"/>
+          <w:sz w:val="19"/>
+          <w:szCs w:val="19"/>
+        </w:rPr>
+        <w:t xml:space="preserve"> </w:t>
+      </w:r>
+      <w:proofErr w:type="spellStart"/>
+      <w:r>
+        <w:rPr>
+          <w:rFonts w:ascii="Consolas" w:hAnsi="Consolas" w:cs="Consolas"/>
+          <w:color w:val="0000FF"/>
+          <w:sz w:val="19"/>
+          <w:szCs w:val="19"/>
+        </w:rPr>
+        <w:t>equals</w:t>
+      </w:r>
+      <w:proofErr w:type="spellEnd"/>
+      <w:r>
+        <w:rPr>
+          <w:rFonts w:ascii="Consolas" w:hAnsi="Consolas" w:cs="Consolas"/>
+          <w:color w:val="000000"/>
+          <w:sz w:val="19"/>
+          <w:szCs w:val="19"/>
+        </w:rPr>
+        <w:t xml:space="preserve"> </w:t>
+      </w:r>
+      <w:proofErr w:type="spellStart"/>
+      <w:r>
+        <w:rPr>
+          <w:rFonts w:ascii="Consolas" w:hAnsi="Consolas" w:cs="Consolas"/>
+          <w:color w:val="000000"/>
+          <w:sz w:val="19"/>
+          <w:szCs w:val="19"/>
+        </w:rPr>
+        <w:t>a.Id</w:t>
+      </w:r>
+      <w:proofErr w:type="spellEnd"/>
+      <w:r>
+        <w:rPr>
+          <w:rFonts w:ascii="Consolas" w:hAnsi="Consolas" w:cs="Consolas"/>
+          <w:color w:val="000000"/>
+          <w:sz w:val="19"/>
+          <w:szCs w:val="19"/>
+        </w:rPr>
+        <w:t xml:space="preserve"> </w:t>
+      </w:r>
+      <w:proofErr w:type="spellStart"/>
+      <w:r>
+        <w:rPr>
+          <w:rFonts w:ascii="Consolas" w:hAnsi="Consolas" w:cs="Consolas"/>
+          <w:color w:val="0000FF"/>
+          <w:sz w:val="19"/>
+          <w:szCs w:val="19"/>
+        </w:rPr>
+        <w:t>where</w:t>
+      </w:r>
+      <w:proofErr w:type="spellEnd"/>
+      <w:r>
+        <w:rPr>
+          <w:rFonts w:ascii="Consolas" w:hAnsi="Consolas" w:cs="Consolas"/>
+          <w:color w:val="000000"/>
+          <w:sz w:val="19"/>
+          <w:szCs w:val="19"/>
+        </w:rPr>
+        <w:t xml:space="preserve"> </w:t>
+      </w:r>
+      <w:proofErr w:type="spellStart"/>
+      <w:r>
+        <w:rPr>
+          <w:rFonts w:ascii="Consolas" w:hAnsi="Consolas" w:cs="Consolas"/>
+          <w:color w:val="000000"/>
+          <w:sz w:val="19"/>
+          <w:szCs w:val="19"/>
+        </w:rPr>
+        <w:t>a.Id</w:t>
+      </w:r>
+      <w:proofErr w:type="spellEnd"/>
+      <w:r>
+        <w:rPr>
+          <w:rFonts w:ascii="Consolas" w:hAnsi="Consolas" w:cs="Consolas"/>
+          <w:color w:val="000000"/>
+          <w:sz w:val="19"/>
+          <w:szCs w:val="19"/>
+        </w:rPr>
+        <w:t xml:space="preserve"> == </w:t>
+      </w:r>
+      <w:proofErr w:type="spellStart"/>
+      <w:r>
+        <w:rPr>
+          <w:rFonts w:ascii="Consolas" w:hAnsi="Consolas" w:cs="Consolas"/>
+          <w:color w:val="000000"/>
+          <w:sz w:val="19"/>
+          <w:szCs w:val="19"/>
+        </w:rPr>
+        <w:t>agendamento.Id</w:t>
+      </w:r>
+      <w:proofErr w:type="spellEnd"/>
+    </w:p>
+    <w:p>
+      <w:pPr>
+        <w:rPr>
+          <w:b/>
+          <w:bCs/>
+        </w:rPr>
+      </w:pPr>
+      <w:r>
+        <w:rPr>
+          <w:rFonts w:ascii="Consolas" w:hAnsi="Consolas" w:cs="Consolas"/>
+          <w:color w:val="000000"/>
+          <w:sz w:val="19"/>
+          <w:szCs w:val="19"/>
+        </w:rPr>
+        <w:t xml:space="preserve">                            </w:t>
+      </w:r>
+      <w:proofErr w:type="spellStart"/>
+      <w:r>
+        <w:rPr>
+          <w:rFonts w:ascii="Consolas" w:hAnsi="Consolas" w:cs="Consolas"/>
+          <w:color w:val="0000FF"/>
+          <w:sz w:val="19"/>
+          <w:szCs w:val="19"/>
+        </w:rPr>
+        <w:t>select</w:t>
+      </w:r>
+      <w:proofErr w:type="spellEnd"/>
+      <w:r>
+        <w:rPr>
+          <w:rFonts w:ascii="Consolas" w:hAnsi="Consolas" w:cs="Consolas"/>
+          <w:color w:val="000000"/>
+          <w:sz w:val="19"/>
+          <w:szCs w:val="19"/>
+        </w:rPr>
+        <w:t xml:space="preserve"> </w:t>
+      </w:r>
+      <w:r>
+        <w:rPr>
+          <w:rFonts w:ascii="Consolas" w:hAnsi="Consolas" w:cs="Consolas"/>
+          <w:color w:val="0000FF"/>
+          <w:sz w:val="19"/>
+          <w:szCs w:val="19"/>
+        </w:rPr>
+        <w:t>new</w:t>
+      </w:r>
+      <w:r>
+        <w:rPr>
+          <w:rFonts w:ascii="Consolas" w:hAnsi="Consolas" w:cs="Consolas"/>
+          <w:color w:val="000000"/>
+          <w:sz w:val="19"/>
+          <w:szCs w:val="19"/>
+        </w:rPr>
+        <w:t xml:space="preserve"> </w:t>
+      </w:r>
+      <w:proofErr w:type="gramStart"/>
+      <w:r>
+        <w:rPr>
+          <w:rFonts w:ascii="Consolas" w:hAnsi="Consolas" w:cs="Consolas"/>
+          <w:color w:val="000000"/>
+          <w:sz w:val="19"/>
+          <w:szCs w:val="19"/>
+        </w:rPr>
+        <w:t>{ valor</w:t>
+      </w:r>
+      <w:proofErr w:type="gramEnd"/>
+      <w:r>
+        <w:rPr>
+          <w:rFonts w:ascii="Consolas" w:hAnsi="Consolas" w:cs="Consolas"/>
+          <w:color w:val="000000"/>
+          <w:sz w:val="19"/>
+          <w:szCs w:val="19"/>
+        </w:rPr>
+        <w:t xml:space="preserve"> = </w:t>
+      </w:r>
+      <w:proofErr w:type="spellStart"/>
+      <w:r>
+        <w:rPr>
+          <w:rFonts w:ascii="Consolas" w:hAnsi="Consolas" w:cs="Consolas"/>
+          <w:color w:val="000000"/>
+          <w:sz w:val="19"/>
+          <w:szCs w:val="19"/>
+        </w:rPr>
+        <w:t>s.Preco</w:t>
+      </w:r>
+      <w:proofErr w:type="spellEnd"/>
+      <w:r>
+        <w:rPr>
+          <w:rFonts w:ascii="Consolas" w:hAnsi="Consolas" w:cs="Consolas"/>
+          <w:color w:val="000000"/>
+          <w:sz w:val="19"/>
+          <w:szCs w:val="19"/>
+        </w:rPr>
+        <w:t>};</w:t>
+      </w:r>
+    </w:p>
+    <w:p>
+      <w:pPr>
+        <w:rPr>
+          <w:b/>
+          <w:bCs/>
+        </w:rPr>
+      </w:pPr>
+    </w:p>
+    <w:p>
+      <w:pPr>
+        <w:rPr>
+          <w:b/>
+          <w:bCs/>
+        </w:rPr>
+      </w:pPr>
+      <w:r>
+        <w:rPr>
           <w:b/>
           <w:bCs/>
         </w:rPr>
@@ -52,13 +490,6 @@
     <w:p>
       <w:proofErr w:type="spellStart"/>
       <w:r>
-        <w:t>ServicoController</w:t>
-      </w:r>
-      <w:proofErr w:type="spellEnd"/>
-    </w:p>
-    <w:p>
-      <w:proofErr w:type="spellStart"/>
-      <w:r>
         <w:t>GeneroController</w:t>
       </w:r>
       <w:proofErr w:type="spellEnd"/>
@@ -66,13 +497,6 @@
     <w:p>
       <w:proofErr w:type="spellStart"/>
       <w:r>
-        <w:t>ContratoTrabalhoController</w:t>
-      </w:r>
-      <w:proofErr w:type="spellEnd"/>
-    </w:p>
-    <w:p>
-      <w:proofErr w:type="spellStart"/>
-      <w:r>
         <w:t>CargoController</w:t>
       </w:r>
       <w:proofErr w:type="spellEnd"/>
@@ -84,6 +508,272 @@
       </w:r>
       <w:proofErr w:type="spellEnd"/>
     </w:p>
+    <w:p>
+      <w:proofErr w:type="spellStart"/>
+      <w:r>
+        <w:t>ClienteRepositorio</w:t>
+      </w:r>
+      <w:proofErr w:type="spellEnd"/>
+      <w:r>
+        <w:t xml:space="preserve"> (</w:t>
+      </w:r>
+      <w:proofErr w:type="gramStart"/>
+      <w:r>
+        <w:t>Criado</w:t>
+      </w:r>
+      <w:proofErr w:type="gramEnd"/>
+      <w:r>
+        <w:t xml:space="preserve"> mas não está completo)</w:t>
+      </w:r>
+    </w:p>
+    <w:p>
+      <w:proofErr w:type="spellStart"/>
+      <w:r>
+        <w:t>EspacoCliente</w:t>
+      </w:r>
+      <w:proofErr w:type="spellEnd"/>
+      <w:r>
+        <w:t xml:space="preserve"> (Não foi criado)</w:t>
+      </w:r>
+    </w:p>
+    <w:p>
+      <w:proofErr w:type="spellStart"/>
+      <w:r>
+        <w:t>OrdemServiço</w:t>
+      </w:r>
+      <w:proofErr w:type="spellEnd"/>
+      <w:r>
+        <w:t xml:space="preserve"> (</w:t>
+      </w:r>
+      <w:proofErr w:type="gramStart"/>
+      <w:r>
+        <w:t>Criado</w:t>
+      </w:r>
+      <w:proofErr w:type="gramEnd"/>
+      <w:r>
+        <w:t xml:space="preserve"> mas não está completo)</w:t>
+      </w:r>
+    </w:p>
+    <w:p>
+      <w:proofErr w:type="spellStart"/>
+      <w:r>
+        <w:rPr>
+          <w:highlight w:val="green"/>
+        </w:rPr>
+        <w:t>RegimeContratual</w:t>
+      </w:r>
+      <w:proofErr w:type="spellEnd"/>
+    </w:p>
+    <w:p>
+      <w:proofErr w:type="spellStart"/>
+      <w:r>
+        <w:t>ContatoController</w:t>
+      </w:r>
+      <w:proofErr w:type="spellEnd"/>
+      <w:r>
+        <w:t xml:space="preserve"> (Não foi criado)</w:t>
+      </w:r>
+    </w:p>
+    <w:p>
+      <w:proofErr w:type="spellStart"/>
+      <w:r>
+        <w:t>ClienteController</w:t>
+      </w:r>
+      <w:proofErr w:type="spellEnd"/>
+      <w:r>
+        <w:t xml:space="preserve"> (Não foi criado)</w:t>
+      </w:r>
+    </w:p>
+    <w:p>
+      <w:proofErr w:type="spellStart"/>
+      <w:r>
+        <w:t>EspacoClienteController</w:t>
+      </w:r>
+      <w:proofErr w:type="spellEnd"/>
+      <w:r>
+        <w:t xml:space="preserve"> (Não foi criado)</w:t>
+      </w:r>
+    </w:p>
+    <w:p>
+      <w:pPr>
+        <w:rPr>
+          <w:b/>
+          <w:bCs/>
+        </w:rPr>
+      </w:pPr>
+    </w:p>
+    <w:p>
+      <w:pPr>
+        <w:rPr>
+          <w:b/>
+          <w:bCs/>
+        </w:rPr>
+      </w:pPr>
+      <w:r>
+        <w:rPr>
+          <w:b/>
+          <w:bCs/>
+        </w:rPr>
+        <w:t>Modificações</w:t>
+      </w:r>
+    </w:p>
+    <w:p>
+      <w:proofErr w:type="spellStart"/>
+      <w:r>
+        <w:rPr>
+          <w:highlight w:val="yellow"/>
+        </w:rPr>
+        <w:t>GestaoController</w:t>
+      </w:r>
+      <w:proofErr w:type="spellEnd"/>
+      <w:r>
+        <w:rPr>
+          <w:highlight w:val="yellow"/>
+        </w:rPr>
+        <w:t xml:space="preserve"> (Não foi criado)</w:t>
+      </w:r>
+      <w:r>
+        <w:t xml:space="preserve"> Retirar, não faz sentido (Modificar para financeiro).</w:t>
+      </w:r>
+    </w:p>
+    <w:p>
+      <w:r>
+        <w:rPr>
+          <w:b/>
+          <w:bCs/>
+        </w:rPr>
+        <w:t xml:space="preserve">- </w:t>
+      </w:r>
+      <w:r>
+        <w:t>Colocar aqui as funções de busca de todos os caixas do mês.</w:t>
+      </w:r>
+    </w:p>
+    <w:p>
+      <w:r>
+        <w:t xml:space="preserve">- Buscar </w:t>
+      </w:r>
+      <w:r>
+        <w:t>o total de pagamentos de salários dos colaboradores e PJ.</w:t>
+      </w:r>
+    </w:p>
+    <w:p>
+      <w:r>
+        <w:t>- Buscar todas as retiradas, caixas, pagamentos e informar a porcentagem de ganho ou prejuízo.</w:t>
+      </w:r>
+    </w:p>
+    <w:p>
+      <w:pPr>
+        <w:rPr>
+          <w:b/>
+          <w:bCs/>
+        </w:rPr>
+      </w:pPr>
+    </w:p>
+    <w:p>
+      <w:pPr>
+        <w:rPr>
+          <w:b/>
+          <w:bCs/>
+        </w:rPr>
+      </w:pPr>
+      <w:r>
+        <w:rPr>
+          <w:b/>
+          <w:bCs/>
+          <w:highlight w:val="green"/>
+        </w:rPr>
+        <w:t>Contrato</w:t>
+      </w:r>
+      <w:r>
+        <w:rPr>
+          <w:b/>
+          <w:bCs/>
+          <w:highlight w:val="green"/>
+        </w:rPr>
+        <w:t xml:space="preserve"> </w:t>
+      </w:r>
+      <w:r>
+        <w:rPr>
+          <w:b/>
+          <w:bCs/>
+          <w:highlight w:val="green"/>
+        </w:rPr>
+        <w:t>Trabalho</w:t>
+      </w:r>
+    </w:p>
+    <w:p>
+      <w:r>
+        <w:t xml:space="preserve">- </w:t>
+      </w:r>
+      <w:r>
+        <w:t>Colocar</w:t>
+      </w:r>
+      <w:r>
+        <w:t xml:space="preserve"> a propriedade </w:t>
+      </w:r>
+      <w:r>
+        <w:t>porcentagem</w:t>
+      </w:r>
+      <w:r>
+        <w:t>: decimal</w:t>
+      </w:r>
+      <w:r>
+        <w:t xml:space="preserve"> </w:t>
+      </w:r>
+      <w:r>
+        <w:rPr>
+          <w:highlight w:val="green"/>
+        </w:rPr>
+        <w:t>(Criado)</w:t>
+      </w:r>
+    </w:p>
+    <w:p>
+      <w:pPr>
+        <w:rPr>
+          <w:b/>
+          <w:bCs/>
+        </w:rPr>
+      </w:pPr>
+    </w:p>
+    <w:p>
+      <w:pPr>
+        <w:rPr>
+          <w:b/>
+          <w:bCs/>
+        </w:rPr>
+      </w:pPr>
+    </w:p>
+    <w:p>
+      <w:pPr>
+        <w:rPr>
+          <w:b/>
+          <w:bCs/>
+        </w:rPr>
+      </w:pPr>
+    </w:p>
+    <w:p>
+      <w:pPr>
+        <w:rPr>
+          <w:b/>
+          <w:bCs/>
+        </w:rPr>
+      </w:pPr>
+    </w:p>
+    <w:p>
+      <w:r>
+        <w:rPr>
+          <w:b/>
+          <w:bCs/>
+        </w:rPr>
+        <w:lastRenderedPageBreak/>
+        <w:t>Colaborador</w:t>
+      </w:r>
+    </w:p>
+    <w:p>
+      <w:r>
+        <w:t>- Verificar as propriedades do colaborador.</w:t>
+      </w:r>
+    </w:p>
     <w:p/>
     <w:p>
       <w:pPr>
@@ -97,17 +787,76 @@
           <w:b/>
           <w:bCs/>
         </w:rPr>
-        <w:t>Em Andamento</w:t>
-      </w:r>
-    </w:p>
-    <w:p>
-      <w:proofErr w:type="spellStart"/>
-      <w:r>
-        <w:t>ColaboradorController</w:t>
-      </w:r>
-      <w:proofErr w:type="spellEnd"/>
-      <w:r>
-        <w:t xml:space="preserve"> (Wallyson)</w:t>
+        <w:t>Agendamento</w:t>
+      </w:r>
+    </w:p>
+    <w:p>
+      <w:pPr>
+        <w:rPr>
+          <w:highlight w:val="green"/>
+        </w:rPr>
+      </w:pPr>
+      <w:r>
+        <w:rPr>
+          <w:highlight w:val="green"/>
+        </w:rPr>
+        <w:t xml:space="preserve">- </w:t>
+      </w:r>
+      <w:r>
+        <w:rPr>
+          <w:highlight w:val="green"/>
+        </w:rPr>
+        <w:t>Criar</w:t>
+      </w:r>
+      <w:r>
+        <w:rPr>
+          <w:highlight w:val="green"/>
+        </w:rPr>
+        <w:t xml:space="preserve"> o método para comissão no repositório, que será usado quando o status do agendamento for concluído.</w:t>
+      </w:r>
+    </w:p>
+    <w:p>
+      <w:proofErr w:type="gramStart"/>
+      <w:r>
+        <w:rPr>
+          <w:highlight w:val="green"/>
+        </w:rPr>
+        <w:t>Necessário(</w:t>
+      </w:r>
+      <w:proofErr w:type="gramEnd"/>
+      <w:r>
+        <w:rPr>
+          <w:highlight w:val="green"/>
+        </w:rPr>
+        <w:t>id do agendamento)</w:t>
+      </w:r>
+    </w:p>
+    <w:p>
+      <w:r>
+        <w:rPr>
+          <w:highlight w:val="green"/>
+        </w:rPr>
+        <w:t xml:space="preserve">-Criar o método para modificar o status da escala do </w:t>
+      </w:r>
+      <w:proofErr w:type="gramStart"/>
+      <w:r>
+        <w:rPr>
+          <w:highlight w:val="green"/>
+        </w:rPr>
+        <w:t>colaborador.</w:t>
+      </w:r>
+      <w:r>
+        <w:rPr>
+          <w:highlight w:val="green"/>
+        </w:rPr>
+        <w:t>(</w:t>
+      </w:r>
+      <w:proofErr w:type="gramEnd"/>
+      <w:r>
+        <w:rPr>
+          <w:highlight w:val="green"/>
+        </w:rPr>
+        <w:t>Criado e o método também salva a comissão do serviço realizado).</w:t>
       </w:r>
     </w:p>
     <w:p/>
@@ -123,210 +872,220 @@
           <w:b/>
           <w:bCs/>
         </w:rPr>
-        <w:t>Falta</w:t>
-      </w:r>
-    </w:p>
-    <w:p>
-      <w:proofErr w:type="spellStart"/>
-      <w:r>
-        <w:t>AgendamentoController</w:t>
-      </w:r>
-      <w:proofErr w:type="spellEnd"/>
+        <w:t>Comiss</w:t>
+      </w:r>
+      <w:r>
+        <w:rPr>
+          <w:b/>
+          <w:bCs/>
+        </w:rPr>
+        <w:t>ão</w:t>
+      </w:r>
+    </w:p>
+    <w:p>
+      <w:r>
+        <w:t>- Implementar a consulta das comissões</w:t>
+      </w:r>
+    </w:p>
+    <w:p>
+      <w:r>
+        <w:t>- Implementar a retirada da comissão e lançamento no caixa</w:t>
+      </w:r>
+    </w:p>
+    <w:p/>
+    <w:p>
+      <w:proofErr w:type="spellStart"/>
+      <w:r>
+        <w:rPr>
+          <w:b/>
+          <w:bCs/>
+        </w:rPr>
+        <w:t>Servico</w:t>
+      </w:r>
+      <w:proofErr w:type="spellEnd"/>
+      <w:r>
+        <w:t xml:space="preserve"> (Testar)</w:t>
+      </w:r>
+    </w:p>
+    <w:p/>
+    <w:p>
+      <w:r>
+        <w:rPr>
+          <w:b/>
+          <w:bCs/>
+        </w:rPr>
+        <w:t>Escala</w:t>
+      </w:r>
       <w:r>
         <w:t xml:space="preserve"> (</w:t>
       </w:r>
-      <w:proofErr w:type="gramStart"/>
-      <w:r>
-        <w:t>Criado</w:t>
-      </w:r>
-      <w:proofErr w:type="gramEnd"/>
+      <w:r>
+        <w:t>Criado,</w:t>
+      </w:r>
       <w:r>
         <w:t xml:space="preserve"> mas não está completo)</w:t>
       </w:r>
     </w:p>
     <w:p>
-      <w:proofErr w:type="spellStart"/>
-      <w:r>
-        <w:t>CaixaController</w:t>
-      </w:r>
-      <w:proofErr w:type="spellEnd"/>
+      <w:r>
+        <w:t xml:space="preserve">- </w:t>
+      </w:r>
+      <w:r>
+        <w:t>Criar</w:t>
+      </w:r>
+      <w:r>
+        <w:t xml:space="preserve"> a propriedade </w:t>
+      </w:r>
+      <w:proofErr w:type="spellStart"/>
+      <w:r>
+        <w:t>enum</w:t>
+      </w:r>
+      <w:proofErr w:type="spellEnd"/>
+      <w:r>
+        <w:t xml:space="preserve"> status {Ocupado ou Disponível)</w:t>
+      </w:r>
+    </w:p>
+    <w:p/>
+    <w:p>
+      <w:r>
+        <w:rPr>
+          <w:b/>
+          <w:bCs/>
+        </w:rPr>
+        <w:t>Retiradas</w:t>
+      </w:r>
+      <w:r>
+        <w:t xml:space="preserve"> (Criar a classe, </w:t>
+      </w:r>
+      <w:proofErr w:type="spellStart"/>
+      <w:r>
+        <w:t>controller</w:t>
+      </w:r>
+      <w:proofErr w:type="spellEnd"/>
+      <w:r>
+        <w:t xml:space="preserve"> modelos e </w:t>
+      </w:r>
+      <w:proofErr w:type="spellStart"/>
+      <w:r>
+        <w:t>dtos</w:t>
+      </w:r>
+      <w:proofErr w:type="spellEnd"/>
+      <w:r>
+        <w:t>)</w:t>
+      </w:r>
+    </w:p>
+    <w:p>
+      <w:r>
+        <w:t>- Será usado para registrar as retiradas diárias</w:t>
+      </w:r>
+    </w:p>
+    <w:p>
+      <w:r>
+        <w:t>- Conterá a retirada até de salário.</w:t>
+      </w:r>
+    </w:p>
+    <w:p/>
+    <w:p>
+      <w:r>
+        <w:rPr>
+          <w:b/>
+          <w:bCs/>
+        </w:rPr>
+        <w:t>Caixa</w:t>
+      </w:r>
+      <w:r>
+        <w:t xml:space="preserve"> (Criado</w:t>
+      </w:r>
+      <w:r>
+        <w:t>, verificar os métodos e testar</w:t>
+      </w:r>
+      <w:r>
+        <w:t>)</w:t>
+      </w:r>
+    </w:p>
+    <w:p>
+      <w:r>
+        <w:t xml:space="preserve">- </w:t>
+      </w:r>
+      <w:r>
+        <w:t>Adicionar</w:t>
+      </w:r>
+      <w:r>
+        <w:t xml:space="preserve"> o relacionamento para a classe Retiradas</w:t>
+      </w:r>
       <w:r>
         <w:t xml:space="preserve"> </w:t>
       </w:r>
       <w:r>
-        <w:t>(</w:t>
-      </w:r>
-      <w:proofErr w:type="gramStart"/>
-      <w:r>
-        <w:t>Criado</w:t>
-      </w:r>
-      <w:proofErr w:type="gramEnd"/>
-      <w:r>
-        <w:t xml:space="preserve"> mas não está completo)</w:t>
-      </w:r>
-    </w:p>
-    <w:p>
-      <w:proofErr w:type="spellStart"/>
-      <w:r>
-        <w:t>ClienteRepositorio</w:t>
-      </w:r>
-      <w:proofErr w:type="spellEnd"/>
+        <w:t>(Um caixa pode estar para várias retiradas e uma retirada para um caixa)</w:t>
+      </w:r>
+    </w:p>
+    <w:p>
+      <w:r>
+        <w:t>- Modificar o fechamento de caixa, o</w:t>
+      </w:r>
+      <w:r>
+        <w:t>s</w:t>
+      </w:r>
+      <w:r>
+        <w:t xml:space="preserve"> valores dos pagamentos serão acrescentado</w:t>
+      </w:r>
+      <w:r>
+        <w:t>s</w:t>
+      </w:r>
+      <w:r>
+        <w:t xml:space="preserve"> todas as vezes que o pagamento for realizado.</w:t>
+      </w:r>
+    </w:p>
+    <w:p>
+      <w:r>
+        <w:t>- As retiradas também seguem o mesmo fluxo, serão decrementados do caixa</w:t>
+      </w:r>
+      <w:r>
+        <w:t>.</w:t>
+      </w:r>
+    </w:p>
+    <w:p/>
+    <w:p>
+      <w:r>
+        <w:rPr>
+          <w:b/>
+          <w:bCs/>
+        </w:rPr>
+        <w:t>Pagamento</w:t>
+      </w:r>
+      <w:r>
+        <w:t xml:space="preserve"> (Não foi criado)</w:t>
+      </w:r>
+    </w:p>
+    <w:p>
+      <w:r>
+        <w:t xml:space="preserve">- </w:t>
+      </w:r>
+      <w:r>
+        <w:t>Pa</w:t>
+      </w:r>
+      <w:r>
+        <w:t>gamento pode ser realizado, sem que a ordem de serviço tenha sido encerrada com status concluído.</w:t>
+      </w:r>
+    </w:p>
+    <w:p>
+      <w:pPr>
+        <w:rPr>
+          <w:u w:val="single"/>
+        </w:rPr>
+      </w:pPr>
+      <w:r>
+        <w:lastRenderedPageBreak/>
+        <w:t>- Toda vez que que o pagamento for realizado, já ser acrescentado no caixa</w:t>
+      </w:r>
+      <w:r>
+        <w:t>. Colocar o usuário que está registrando o pagamento pelo Id.</w:t>
+      </w:r>
+    </w:p>
+    <w:p>
       <w:r>
         <w:t xml:space="preserve"> </w:t>
-      </w:r>
-      <w:r>
-        <w:t>(</w:t>
-      </w:r>
-      <w:proofErr w:type="gramStart"/>
-      <w:r>
-        <w:t>Criado</w:t>
-      </w:r>
-      <w:proofErr w:type="gramEnd"/>
-      <w:r>
-        <w:t xml:space="preserve"> mas não está completo)</w:t>
-      </w:r>
-    </w:p>
-    <w:p>
-      <w:proofErr w:type="spellStart"/>
-      <w:r>
-        <w:t>EscalaController</w:t>
-      </w:r>
-      <w:proofErr w:type="spellEnd"/>
-      <w:r>
-        <w:t xml:space="preserve"> </w:t>
-      </w:r>
-      <w:r>
-        <w:t>(</w:t>
-      </w:r>
-      <w:proofErr w:type="gramStart"/>
-      <w:r>
-        <w:t>Criado</w:t>
-      </w:r>
-      <w:proofErr w:type="gramEnd"/>
-      <w:r>
-        <w:t xml:space="preserve"> mas não está completo)</w:t>
-      </w:r>
-    </w:p>
-    <w:p>
-      <w:proofErr w:type="spellStart"/>
-      <w:r>
-        <w:t>EspacoCliente</w:t>
-      </w:r>
-      <w:proofErr w:type="spellEnd"/>
-      <w:r>
-        <w:t xml:space="preserve"> (Não foi criado)</w:t>
-      </w:r>
-    </w:p>
-    <w:p>
-      <w:proofErr w:type="spellStart"/>
-      <w:r>
-        <w:t>OrdemServiço</w:t>
-      </w:r>
-      <w:proofErr w:type="spellEnd"/>
-      <w:r>
-        <w:t xml:space="preserve"> </w:t>
-      </w:r>
-      <w:r>
-        <w:t>(</w:t>
-      </w:r>
-      <w:proofErr w:type="gramStart"/>
-      <w:r>
-        <w:t>Criado</w:t>
-      </w:r>
-      <w:proofErr w:type="gramEnd"/>
-      <w:r>
-        <w:t xml:space="preserve"> mas não está completo)</w:t>
-      </w:r>
-    </w:p>
-    <w:p>
-      <w:proofErr w:type="spellStart"/>
-      <w:r>
-        <w:t>PagamentoController</w:t>
-      </w:r>
-      <w:proofErr w:type="spellEnd"/>
-      <w:r>
-        <w:t xml:space="preserve"> </w:t>
-      </w:r>
-      <w:r>
-        <w:t>(Não foi criado)</w:t>
-      </w:r>
-    </w:p>
-    <w:p>
-      <w:proofErr w:type="spellStart"/>
-      <w:r>
-        <w:t>RegimeContratual</w:t>
-      </w:r>
-      <w:proofErr w:type="spellEnd"/>
-      <w:r>
-        <w:t xml:space="preserve"> </w:t>
-      </w:r>
-      <w:r>
-        <w:t>(Não foi criado)</w:t>
-      </w:r>
-    </w:p>
-    <w:p>
-      <w:proofErr w:type="spellStart"/>
-      <w:r>
-        <w:t>ContatoController</w:t>
-      </w:r>
-      <w:proofErr w:type="spellEnd"/>
-      <w:r>
-        <w:t xml:space="preserve"> </w:t>
-      </w:r>
-      <w:r>
-        <w:t>(Não foi criado)</w:t>
-      </w:r>
-    </w:p>
-    <w:p>
-      <w:proofErr w:type="spellStart"/>
-      <w:r>
-        <w:t>ClienteController</w:t>
-      </w:r>
-      <w:proofErr w:type="spellEnd"/>
-      <w:r>
-        <w:t xml:space="preserve"> </w:t>
-      </w:r>
-      <w:r>
-        <w:t>(Não foi criado)</w:t>
-      </w:r>
-    </w:p>
-    <w:p>
-      <w:proofErr w:type="spellStart"/>
-      <w:r>
-        <w:t>ComissaController</w:t>
-      </w:r>
-      <w:proofErr w:type="spellEnd"/>
-      <w:r>
-        <w:t xml:space="preserve"> </w:t>
-      </w:r>
-      <w:r>
-        <w:t>(Não foi criado)</w:t>
-      </w:r>
-    </w:p>
-    <w:p>
-      <w:proofErr w:type="spellStart"/>
-      <w:r>
-        <w:t>EspacoClienteController</w:t>
-      </w:r>
-      <w:proofErr w:type="spellEnd"/>
-      <w:r>
-        <w:t xml:space="preserve"> </w:t>
-      </w:r>
-      <w:r>
-        <w:t>(Não foi criado)</w:t>
-      </w:r>
-    </w:p>
-    <w:p>
-      <w:proofErr w:type="spellStart"/>
-      <w:r>
-        <w:t>GestaoController</w:t>
-      </w:r>
-      <w:proofErr w:type="spellEnd"/>
-      <w:r>
-        <w:t xml:space="preserve"> </w:t>
-      </w:r>
-      <w:r>
-        <w:t>(Não foi criado)</w:t>
       </w:r>
     </w:p>
     <w:sectPr>

</xml_diff>

<commit_message>
Atualizado colaborado, cliente e contato
</commit_message>
<xml_diff>
--- a/Controller.docx
+++ b/Controller.docx
@@ -1359,142 +1359,236 @@
         <w:rPr>
           <w:b/>
           <w:bCs/>
+          <w:highlight w:val="green"/>
         </w:rPr>
         <w:t>Escala</w:t>
       </w:r>
       <w:r>
-        <w:t xml:space="preserve"> (Criado, mas não está completo)</w:t>
-      </w:r>
-    </w:p>
-    <w:p>
-      <w:r>
-        <w:t xml:space="preserve">- Criar a propriedade </w:t>
-      </w:r>
-      <w:proofErr w:type="spellStart"/>
-      <w:r>
-        <w:t>enum</w:t>
-      </w:r>
-      <w:proofErr w:type="spellEnd"/>
-      <w:r>
-        <w:t xml:space="preserve"> status {Ocupado ou Disponível)</w:t>
+        <w:t xml:space="preserve"> (</w:t>
+      </w:r>
+      <w:r>
+        <w:t>Ok</w:t>
+      </w:r>
+      <w:r>
+        <w:t>)</w:t>
+      </w:r>
+    </w:p>
+    <w:p>
+      <w:r>
+        <w:rPr>
+          <w:highlight w:val="green"/>
+        </w:rPr>
+        <w:t>- Incluir</w:t>
+      </w:r>
+    </w:p>
+    <w:p>
+      <w:r>
+        <w:rPr>
+          <w:highlight w:val="green"/>
+        </w:rPr>
+        <w:t>- Paginar por colaborador</w:t>
+      </w:r>
+    </w:p>
+    <w:p>
+      <w:r>
+        <w:rPr>
+          <w:highlight w:val="green"/>
+        </w:rPr>
+        <w:t>- Paginar todos a partir da data atual</w:t>
+      </w:r>
+    </w:p>
+    <w:p>
+      <w:r>
+        <w:rPr>
+          <w:highlight w:val="green"/>
+        </w:rPr>
+        <w:t>- Atualizar</w:t>
+      </w:r>
+    </w:p>
+    <w:p>
+      <w:r>
+        <w:rPr>
+          <w:highlight w:val="green"/>
+        </w:rPr>
+        <w:t>- Deletar</w:t>
+      </w:r>
+    </w:p>
+    <w:p/>
+    <w:p>
+      <w:pPr>
+        <w:rPr>
+          <w:highlight w:val="green"/>
+        </w:rPr>
+      </w:pPr>
+      <w:r>
+        <w:rPr>
+          <w:highlight w:val="green"/>
+        </w:rPr>
+        <w:t xml:space="preserve">Cliente </w:t>
+      </w:r>
+      <w:r>
+        <w:rPr>
+          <w:highlight w:val="green"/>
+        </w:rPr>
+        <w:t>(Ok)</w:t>
+      </w:r>
+    </w:p>
+    <w:p>
+      <w:pPr>
+        <w:rPr>
+          <w:highlight w:val="green"/>
+        </w:rPr>
+      </w:pPr>
+      <w:r>
+        <w:rPr>
+          <w:highlight w:val="green"/>
+        </w:rPr>
+        <w:t>- Criar</w:t>
+      </w:r>
+    </w:p>
+    <w:p>
+      <w:pPr>
+        <w:rPr>
+          <w:highlight w:val="green"/>
+        </w:rPr>
+      </w:pPr>
+      <w:r>
+        <w:rPr>
+          <w:highlight w:val="green"/>
+        </w:rPr>
+        <w:t>- Paginar</w:t>
+      </w:r>
+    </w:p>
+    <w:p>
+      <w:pPr>
+        <w:rPr>
+          <w:highlight w:val="green"/>
+        </w:rPr>
+      </w:pPr>
+      <w:r>
+        <w:rPr>
+          <w:highlight w:val="green"/>
+        </w:rPr>
+        <w:t>- Atualizar</w:t>
+      </w:r>
+    </w:p>
+    <w:p>
+      <w:r>
+        <w:rPr>
+          <w:highlight w:val="green"/>
+        </w:rPr>
+        <w:t>- Deletar em cascata</w:t>
+      </w:r>
+    </w:p>
+    <w:p/>
+    <w:p>
+      <w:r>
+        <w:t>Ordem</w:t>
+      </w:r>
+      <w:r>
+        <w:t xml:space="preserve"> </w:t>
+      </w:r>
+      <w:r>
+        <w:t xml:space="preserve">Serviço </w:t>
+      </w:r>
+    </w:p>
+    <w:p/>
+    <w:p>
+      <w:pPr>
+        <w:rPr>
+          <w:b/>
+          <w:bCs/>
+        </w:rPr>
+      </w:pPr>
+      <w:r>
+        <w:rPr>
+          <w:b/>
+          <w:bCs/>
+        </w:rPr>
+        <w:t>Agendamento</w:t>
+      </w:r>
+    </w:p>
+    <w:p>
+      <w:pPr>
+        <w:rPr>
+          <w:highlight w:val="green"/>
+        </w:rPr>
+      </w:pPr>
+      <w:r>
+        <w:rPr>
+          <w:highlight w:val="green"/>
+        </w:rPr>
+        <w:t>- Criar o método para comissão no repositório, que será usado quando o status do agendamento for concluído.</w:t>
+      </w:r>
+    </w:p>
+    <w:p>
+      <w:proofErr w:type="gramStart"/>
+      <w:r>
+        <w:rPr>
+          <w:highlight w:val="green"/>
+        </w:rPr>
+        <w:t>Necessário(</w:t>
+      </w:r>
+      <w:proofErr w:type="gramEnd"/>
+      <w:r>
+        <w:rPr>
+          <w:highlight w:val="green"/>
+        </w:rPr>
+        <w:t>id do agendamento)</w:t>
+      </w:r>
+    </w:p>
+    <w:p>
+      <w:r>
+        <w:rPr>
+          <w:highlight w:val="green"/>
+        </w:rPr>
+        <w:t xml:space="preserve">-Criar o método para modificar o status da escala do </w:t>
+      </w:r>
+      <w:proofErr w:type="gramStart"/>
+      <w:r>
+        <w:rPr>
+          <w:highlight w:val="green"/>
+        </w:rPr>
+        <w:t>colaborador.(</w:t>
+      </w:r>
+      <w:proofErr w:type="gramEnd"/>
+      <w:r>
+        <w:rPr>
+          <w:highlight w:val="green"/>
+        </w:rPr>
+        <w:t>Criado e o método também salva a comissão do serviço realizado).</w:t>
+      </w:r>
+    </w:p>
+    <w:p/>
+    <w:p>
+      <w:pPr>
+        <w:rPr>
+          <w:b/>
+          <w:bCs/>
+        </w:rPr>
+      </w:pPr>
+      <w:r>
+        <w:rPr>
+          <w:b/>
+          <w:bCs/>
+        </w:rPr>
+        <w:t>Comissão</w:t>
+      </w:r>
+    </w:p>
+    <w:p>
+      <w:r>
+        <w:t>- Implementar a consulta das comissões</w:t>
+      </w:r>
+    </w:p>
+    <w:p>
+      <w:r>
+        <w:t>- Implementar a retirada da comissão e lançamento no caixa</w:t>
       </w:r>
     </w:p>
     <w:p/>
     <w:p/>
     <w:p>
       <w:r>
-        <w:t xml:space="preserve">Cliente </w:t>
-      </w:r>
-    </w:p>
-    <w:p/>
-    <w:p>
-      <w:r>
-        <w:t>Ordem</w:t>
-      </w:r>
-      <w:r>
-        <w:t xml:space="preserve"> </w:t>
-      </w:r>
-      <w:r>
-        <w:t xml:space="preserve">Serviço </w:t>
-      </w:r>
-    </w:p>
-    <w:p/>
-    <w:p>
-      <w:pPr>
-        <w:rPr>
-          <w:b/>
-          <w:bCs/>
-        </w:rPr>
-      </w:pPr>
-      <w:r>
-        <w:rPr>
-          <w:b/>
-          <w:bCs/>
-        </w:rPr>
-        <w:t>Agendamento</w:t>
-      </w:r>
-    </w:p>
-    <w:p>
-      <w:pPr>
-        <w:rPr>
-          <w:highlight w:val="green"/>
-        </w:rPr>
-      </w:pPr>
-      <w:r>
-        <w:rPr>
-          <w:highlight w:val="green"/>
-        </w:rPr>
-        <w:t>- Criar o método para comissão no repositório, que será usado quando o status do agendamento for concluído.</w:t>
-      </w:r>
-    </w:p>
-    <w:p>
-      <w:proofErr w:type="gramStart"/>
-      <w:r>
-        <w:rPr>
-          <w:highlight w:val="green"/>
-        </w:rPr>
-        <w:t>Necessário(</w:t>
-      </w:r>
-      <w:proofErr w:type="gramEnd"/>
-      <w:r>
-        <w:rPr>
-          <w:highlight w:val="green"/>
-        </w:rPr>
-        <w:t>id do agendamento)</w:t>
-      </w:r>
-    </w:p>
-    <w:p>
-      <w:r>
-        <w:rPr>
-          <w:highlight w:val="green"/>
-        </w:rPr>
-        <w:t xml:space="preserve">-Criar o método para modificar o status da escala do </w:t>
-      </w:r>
-      <w:proofErr w:type="gramStart"/>
-      <w:r>
-        <w:rPr>
-          <w:highlight w:val="green"/>
-        </w:rPr>
-        <w:t>colaborador.(</w:t>
-      </w:r>
-      <w:proofErr w:type="gramEnd"/>
-      <w:r>
-        <w:rPr>
-          <w:highlight w:val="green"/>
-        </w:rPr>
-        <w:t>Criado e o método também salva a comissão do serviço realizado).</w:t>
-      </w:r>
-    </w:p>
-    <w:p/>
-    <w:p>
-      <w:pPr>
-        <w:rPr>
-          <w:b/>
-          <w:bCs/>
-        </w:rPr>
-      </w:pPr>
-      <w:r>
-        <w:rPr>
-          <w:b/>
-          <w:bCs/>
-        </w:rPr>
-        <w:t>Comissão</w:t>
-      </w:r>
-    </w:p>
-    <w:p>
-      <w:r>
-        <w:t>- Implementar a consulta das comissões</w:t>
-      </w:r>
-    </w:p>
-    <w:p>
-      <w:r>
-        <w:t>- Implementar a retirada da comissão e lançamento no caixa</w:t>
-      </w:r>
-    </w:p>
-    <w:p/>
-    <w:p/>
-    <w:p>
-      <w:r>
         <w:rPr>
           <w:b/>
           <w:bCs/>
@@ -1517,7 +1611,6 @@
     </w:p>
     <w:p>
       <w:r>
-        <w:lastRenderedPageBreak/>
         <w:t>- As retiradas também seguem o mesmo fluxo, serão decrementados do caixa.</w:t>
       </w:r>
     </w:p>

</xml_diff>